<commit_message>
updated ATT end day
</commit_message>
<xml_diff>
--- a/data/2018-VickieChen-Resume.docx
+++ b/data/2018-VickieChen-Resume.docx
@@ -20,7 +20,6 @@
           <w:lang w:bidi="he-IL"/>
         </w:rPr>
       </w:pPr>
-      <w:proofErr w:type="spellStart"/>
       <w:r>
         <w:rPr>
           <w:rFonts w:cs="Aharoni"/>
@@ -30,19 +29,7 @@
           <w:szCs w:val="24"/>
           <w:lang w:bidi="he-IL"/>
         </w:rPr>
-        <w:t>Wanchi</w:t>
-      </w:r>
-      <w:proofErr w:type="spellEnd"/>
-      <w:r>
-        <w:rPr>
-          <w:rFonts w:cs="Aharoni"/>
-          <w:b/>
-          <w:smallCaps/>
-          <w:spacing w:val="40"/>
-          <w:szCs w:val="24"/>
-          <w:lang w:bidi="he-IL"/>
-        </w:rPr>
-        <w:t xml:space="preserve"> “Vickie” Chen</w:t>
+        <w:t>Wanchi “Vickie” Chen</w:t>
       </w:r>
     </w:p>
     <w:p>
@@ -197,32 +184,7 @@
           <w:rFonts w:cs="Aharoni"/>
           <w:lang w:bidi="he-IL"/>
         </w:rPr>
-        <w:t xml:space="preserve"> Web development: JAVASCRIPT, JQUERY, AJAX, EMBERJS, CHARTJS, W2UI</w:t>
-      </w:r>
-      <w:proofErr w:type="gramStart"/>
-      <w:r>
-        <w:rPr>
-          <w:rFonts w:cs="Aharoni"/>
-          <w:lang w:bidi="he-IL"/>
-        </w:rPr>
-        <w:t>,  HTML5</w:t>
-      </w:r>
-      <w:proofErr w:type="gramEnd"/>
-      <w:r>
-        <w:rPr>
-          <w:rFonts w:cs="Aharoni"/>
-          <w:lang w:bidi="he-IL"/>
-        </w:rPr>
-        <w:t>, CSS, JSON, and XML. Database management: MYSQL, POSTGRESSQL, and MSSQL. Web server admin: APACHE, IIS, TOMCAT. Source Version control: GIT. Programming language: PHP, PERL, and JAVA. Operating System: Linux REDHAT, WINDOWS SERVER 2008/2012.  Other scripts: Bash, Perl, Python (Basic Concepts). Scru</w:t>
-      </w:r>
-      <w:bookmarkStart w:id="0" w:name="_GoBack"/>
-      <w:bookmarkEnd w:id="0"/>
-      <w:r>
-        <w:rPr>
-          <w:rFonts w:cs="Aharoni"/>
-          <w:lang w:bidi="he-IL"/>
-        </w:rPr>
-        <w:t>m: JIRA Agile</w:t>
+        <w:t xml:space="preserve"> Web development: JAVASCRIPT, JQUERY, AJAX, EMBERJS, CHARTJS, W2UI,  HTML5, CSS, JSON, and XML. Database management: MYSQL, POSTGRESSQL, and MSSQL. Web server admin: APACHE, IIS, TOMCAT. Source Version control: GIT. Programming language: PHP, PERL, and JAVA. Operating System: Linux REDHAT, WINDOWS SERVER 2008/2012.  Other scripts: Bash, Perl, Python (Basic Concepts). Scrum: JIRA Agile</w:t>
       </w:r>
     </w:p>
     <w:p>
@@ -256,31 +218,7 @@
         <w:t xml:space="preserve">: </w:t>
       </w:r>
       <w:r>
-        <w:t xml:space="preserve">Able to write JavaScript and the common JS libraries. Understand the lifecycle of web works and can make pragmatic engineering decisions. Experience and understanding of REST, can build and support JSON base APIs. Experience work on large scale databases schema in </w:t>
-      </w:r>
-      <w:proofErr w:type="spellStart"/>
-      <w:r>
-        <w:t>Mysql</w:t>
-      </w:r>
-      <w:proofErr w:type="spellEnd"/>
-      <w:r>
-        <w:t xml:space="preserve"> and </w:t>
-      </w:r>
-      <w:proofErr w:type="spellStart"/>
-      <w:r>
-        <w:t>postgreSql</w:t>
-      </w:r>
-      <w:proofErr w:type="spellEnd"/>
-      <w:r>
-        <w:t xml:space="preserve">. Accustomed to delivering successful software production in </w:t>
-      </w:r>
-      <w:proofErr w:type="gramStart"/>
-      <w:r>
-        <w:t>Agile</w:t>
-      </w:r>
-      <w:proofErr w:type="gramEnd"/>
-      <w:r>
-        <w:t xml:space="preserve"> software development methodology. </w:t>
+        <w:t xml:space="preserve">Able to write JavaScript and the common JS libraries. Understand the lifecycle of web works and can make pragmatic engineering decisions. Experience and understanding of REST, can build and support JSON base APIs. Experience work on large scale databases schema in Mysql and postgreSql. Accustomed to delivering successful software production in Agile software development methodology. </w:t>
       </w:r>
       <w:r>
         <w:t>Self-motivated</w:t>
@@ -693,8 +631,17 @@
           <w:rFonts w:cs="Aharoni"/>
           <w:lang w:bidi="he-IL"/>
         </w:rPr>
-        <w:t>April 2016 – Present</w:t>
-      </w:r>
+        <w:t xml:space="preserve">April 2016 – </w:t>
+      </w:r>
+      <w:r>
+        <w:rPr>
+          <w:rFonts w:cs="Aharoni"/>
+          <w:lang w:bidi="he-IL"/>
+        </w:rPr>
+        <w:t>May 2017</w:t>
+      </w:r>
+      <w:bookmarkStart w:id="0" w:name="_GoBack"/>
+      <w:bookmarkEnd w:id="0"/>
       <w:r>
         <w:rPr>
           <w:rFonts w:cs="Aharoni"/>
@@ -733,55 +680,7 @@
           <w:rFonts w:cs="Aharoni"/>
           <w:lang w:bidi="he-IL"/>
         </w:rPr>
-        <w:t xml:space="preserve">Re-Build existing AT&amp;T Internal web applications at </w:t>
-      </w:r>
-      <w:proofErr w:type="spellStart"/>
-      <w:r>
-        <w:rPr>
-          <w:rFonts w:cs="Aharoni"/>
-          <w:lang w:bidi="he-IL"/>
-        </w:rPr>
-        <w:t>BizOps</w:t>
-      </w:r>
-      <w:proofErr w:type="spellEnd"/>
-      <w:r>
-        <w:rPr>
-          <w:rFonts w:cs="Aharoni"/>
-          <w:lang w:bidi="he-IL"/>
-        </w:rPr>
-        <w:t xml:space="preserve"> using </w:t>
-      </w:r>
-      <w:proofErr w:type="spellStart"/>
-      <w:r>
-        <w:rPr>
-          <w:rFonts w:cs="Aharoni"/>
-          <w:lang w:bidi="he-IL"/>
-        </w:rPr>
-        <w:t>Javacript</w:t>
-      </w:r>
-      <w:proofErr w:type="spellEnd"/>
-      <w:r>
-        <w:rPr>
-          <w:rFonts w:cs="Aharoni"/>
-          <w:lang w:bidi="he-IL"/>
-        </w:rPr>
-        <w:t xml:space="preserve">, Ember.js, Perl, and </w:t>
-      </w:r>
-      <w:proofErr w:type="spellStart"/>
-      <w:r>
-        <w:rPr>
-          <w:rFonts w:cs="Aharoni"/>
-          <w:lang w:bidi="he-IL"/>
-        </w:rPr>
-        <w:t>Mysql</w:t>
-      </w:r>
-      <w:proofErr w:type="spellEnd"/>
-      <w:r>
-        <w:rPr>
-          <w:rFonts w:cs="Aharoni"/>
-          <w:lang w:bidi="he-IL"/>
-        </w:rPr>
-        <w:t xml:space="preserve"> in Agile </w:t>
+        <w:t xml:space="preserve">Re-Build existing AT&amp;T Internal web applications at BizOps using Javacript, Ember.js, Perl, and Mysql in Agile </w:t>
       </w:r>
     </w:p>
     <w:p>
@@ -829,23 +728,7 @@
           <w:rFonts w:cs="Aharoni"/>
           <w:lang w:bidi="he-IL"/>
         </w:rPr>
-        <w:t xml:space="preserve">Write scheduled </w:t>
-      </w:r>
-      <w:proofErr w:type="spellStart"/>
-      <w:r>
-        <w:rPr>
-          <w:rFonts w:cs="Aharoni"/>
-          <w:lang w:bidi="he-IL"/>
-        </w:rPr>
-        <w:t>cron</w:t>
-      </w:r>
-      <w:proofErr w:type="spellEnd"/>
-      <w:r>
-        <w:rPr>
-          <w:rFonts w:cs="Aharoni"/>
-          <w:lang w:bidi="he-IL"/>
-        </w:rPr>
-        <w:t xml:space="preserve"> jobs to pre-calculate and populate large scale data into tables to reduce the run time queries and delivery responses via REST APIs to front end</w:t>
+        <w:t>Write scheduled cron jobs to pre-calculate and populate large scale data into tables to reduce the run time queries and delivery responses via REST APIs to front end</w:t>
       </w:r>
     </w:p>
     <w:p>
@@ -1033,17 +916,8 @@
           <w:rFonts w:cs="Aharoni"/>
           <w:lang w:bidi="he-IL"/>
         </w:rPr>
-        <w:t xml:space="preserve">Build 3 comprehensive research informatics suite (CRIS) web applications from scratch as a full stack developer including Adverse Event Reporting System (AERS), UAMS core Management (UCORE), </w:t>
-      </w:r>
-      <w:proofErr w:type="spellStart"/>
-      <w:r>
-        <w:rPr>
-          <w:rFonts w:cs="Aharoni"/>
-          <w:lang w:bidi="he-IL"/>
-        </w:rPr>
-        <w:t>Offlinesurvey</w:t>
-      </w:r>
-      <w:proofErr w:type="spellEnd"/>
+        <w:t>Build 3 comprehensive research informatics suite (CRIS) web applications from scratch as a full stack developer including Adverse Event Reporting System (AERS), UAMS core Management (UCORE), Offlinesurvey</w:t>
+      </w:r>
     </w:p>
     <w:p>
       <w:pPr>
@@ -1065,49 +939,8 @@
           <w:rFonts w:cs="Aharoni"/>
           <w:lang w:bidi="he-IL"/>
         </w:rPr>
-        <w:t xml:space="preserve">Develop adaptive plug-in software components for open source applications on CRIS suite, and National Children Study (NCS) including </w:t>
-      </w:r>
-      <w:proofErr w:type="spellStart"/>
-      <w:r>
-        <w:rPr>
-          <w:rFonts w:cs="Aharoni"/>
-          <w:lang w:bidi="he-IL"/>
-        </w:rPr>
-        <w:t>Limesurvey</w:t>
-      </w:r>
-      <w:proofErr w:type="spellEnd"/>
-      <w:r>
-        <w:rPr>
-          <w:rFonts w:cs="Aharoni"/>
-          <w:lang w:bidi="he-IL"/>
-        </w:rPr>
-        <w:t xml:space="preserve">, </w:t>
-      </w:r>
-      <w:proofErr w:type="spellStart"/>
-      <w:r>
-        <w:rPr>
-          <w:rFonts w:cs="Aharoni"/>
-          <w:lang w:bidi="he-IL"/>
-        </w:rPr>
-        <w:t>SugerCrm</w:t>
-      </w:r>
-      <w:proofErr w:type="spellEnd"/>
-      <w:r>
-        <w:rPr>
-          <w:rFonts w:cs="Aharoni"/>
-          <w:lang w:bidi="he-IL"/>
-        </w:rPr>
-        <w:t xml:space="preserve">, and Family History, </w:t>
-      </w:r>
-      <w:proofErr w:type="spellStart"/>
-      <w:r>
-        <w:rPr>
-          <w:rFonts w:cs="Aharoni"/>
-          <w:lang w:bidi="he-IL"/>
-        </w:rPr>
-        <w:t>etc</w:t>
-      </w:r>
-      <w:proofErr w:type="spellEnd"/>
+        <w:t>Develop adaptive plug-in software components for open source applications on CRIS suite, and National Children Study (NCS) including Limesurvey, SugerCrm, and Family History, etc</w:t>
+      </w:r>
     </w:p>
     <w:p>
       <w:pPr>
@@ -1129,23 +962,7 @@
           <w:rFonts w:cs="Aharoni"/>
           <w:lang w:bidi="he-IL"/>
         </w:rPr>
-        <w:t xml:space="preserve">Apache Web service administration on more than 20 servers on Windows server 2008/2012 and Linux </w:t>
-      </w:r>
-      <w:proofErr w:type="spellStart"/>
-      <w:r>
-        <w:rPr>
-          <w:rFonts w:cs="Aharoni"/>
-          <w:lang w:bidi="he-IL"/>
-        </w:rPr>
-        <w:t>Redhat</w:t>
-      </w:r>
-      <w:proofErr w:type="spellEnd"/>
-      <w:r>
-        <w:rPr>
-          <w:rFonts w:cs="Aharoni"/>
-          <w:lang w:bidi="he-IL"/>
-        </w:rPr>
-        <w:t xml:space="preserve">. </w:t>
+        <w:t xml:space="preserve">Apache Web service administration on more than 20 servers on Windows server 2008/2012 and Linux Redhat. </w:t>
       </w:r>
     </w:p>
     <w:p>
@@ -1163,22 +980,13 @@
           <w:lang w:bidi="he-IL"/>
         </w:rPr>
       </w:pPr>
-      <w:proofErr w:type="spellStart"/>
       <w:r>
         <w:rPr>
           <w:rFonts w:cs="Aharoni"/>
           <w:lang w:bidi="he-IL"/>
         </w:rPr>
         <w:lastRenderedPageBreak/>
-        <w:t>MySql</w:t>
-      </w:r>
-      <w:proofErr w:type="spellEnd"/>
-      <w:r>
-        <w:rPr>
-          <w:rFonts w:cs="Aharoni"/>
-          <w:lang w:bidi="he-IL"/>
-        </w:rPr>
-        <w:t xml:space="preserve"> database server admin for web applications and write scripts for database integration and migration</w:t>
+        <w:t>MySql database server admin for web applications and write scripts for database integration and migration</w:t>
       </w:r>
     </w:p>
     <w:p>
@@ -1249,23 +1057,7 @@
           <w:rFonts w:cs="Aharoni"/>
           <w:lang w:bidi="he-IL"/>
         </w:rPr>
-        <w:t xml:space="preserve">Mentoring other junior developers and training data editors for using </w:t>
-      </w:r>
-      <w:proofErr w:type="spellStart"/>
-      <w:r>
-        <w:rPr>
-          <w:rFonts w:cs="Aharoni"/>
-          <w:lang w:bidi="he-IL"/>
-        </w:rPr>
-        <w:t>Limesurvey</w:t>
-      </w:r>
-      <w:proofErr w:type="spellEnd"/>
-      <w:r>
-        <w:rPr>
-          <w:rFonts w:cs="Aharoni"/>
-          <w:lang w:bidi="he-IL"/>
-        </w:rPr>
-        <w:t xml:space="preserve"> admin modules     </w:t>
+        <w:t xml:space="preserve">Mentoring other junior developers and training data editors for using Limesurvey admin modules     </w:t>
       </w:r>
     </w:p>
     <w:p>
@@ -1345,23 +1137,13 @@
         </w:rPr>
         <w:t xml:space="preserve"> | </w:t>
       </w:r>
-      <w:proofErr w:type="spellStart"/>
-      <w:r>
-        <w:rPr>
-          <w:rFonts w:cs="Aharoni"/>
-          <w:b/>
-          <w:lang w:bidi="he-IL"/>
-        </w:rPr>
-        <w:t>Sante</w:t>
-      </w:r>
-      <w:proofErr w:type="spellEnd"/>
-      <w:r>
-        <w:rPr>
-          <w:rFonts w:cs="Aharoni"/>
-          <w:b/>
-          <w:lang w:bidi="he-IL"/>
-        </w:rPr>
-        <w:t xml:space="preserve"> Fe Springs, CA</w:t>
+      <w:r>
+        <w:rPr>
+          <w:rFonts w:cs="Aharoni"/>
+          <w:b/>
+          <w:lang w:bidi="he-IL"/>
+        </w:rPr>
+        <w:t>Sante Fe Springs, CA</w:t>
       </w:r>
     </w:p>
     <w:p>
@@ -1384,39 +1166,7 @@
           <w:rFonts w:cs="Aharoni"/>
           <w:lang w:bidi="he-IL"/>
         </w:rPr>
-        <w:t xml:space="preserve">Developed </w:t>
-      </w:r>
-      <w:proofErr w:type="spellStart"/>
-      <w:r>
-        <w:rPr>
-          <w:rFonts w:cs="Aharoni"/>
-          <w:lang w:bidi="he-IL"/>
-        </w:rPr>
-        <w:t>Javascript</w:t>
-      </w:r>
-      <w:proofErr w:type="spellEnd"/>
-      <w:r>
-        <w:rPr>
-          <w:rFonts w:cs="Aharoni"/>
-          <w:lang w:bidi="he-IL"/>
-        </w:rPr>
-        <w:t xml:space="preserve"> and PHP functions for </w:t>
-      </w:r>
-      <w:proofErr w:type="spellStart"/>
-      <w:r>
-        <w:rPr>
-          <w:rFonts w:cs="Aharoni"/>
-          <w:lang w:bidi="he-IL"/>
-        </w:rPr>
-        <w:t>Twinmed</w:t>
-      </w:r>
-      <w:proofErr w:type="spellEnd"/>
-      <w:r>
-        <w:rPr>
-          <w:rFonts w:cs="Aharoni"/>
-          <w:lang w:bidi="he-IL"/>
-        </w:rPr>
-        <w:t xml:space="preserve"> version 2 </w:t>
+        <w:t xml:space="preserve">Developed Javascript and PHP functions for Twinmed version 2 </w:t>
       </w:r>
       <w:r>
         <w:rPr>
@@ -1447,23 +1197,7 @@
           <w:rFonts w:cs="Aharoni"/>
           <w:lang w:bidi="he-IL"/>
         </w:rPr>
-        <w:t xml:space="preserve">Wrote customized PHP scripts </w:t>
-      </w:r>
-      <w:proofErr w:type="spellStart"/>
-      <w:r>
-        <w:rPr>
-          <w:rFonts w:cs="Aharoni"/>
-          <w:lang w:bidi="he-IL"/>
-        </w:rPr>
-        <w:t>indentified</w:t>
-      </w:r>
-      <w:proofErr w:type="spellEnd"/>
-      <w:r>
-        <w:rPr>
-          <w:rFonts w:cs="Aharoni"/>
-          <w:lang w:bidi="he-IL"/>
-        </w:rPr>
-        <w:t xml:space="preserve"> by project manager and team leader</w:t>
+        <w:t>Wrote customized PHP scripts indentified by project manager and team leader</w:t>
       </w:r>
     </w:p>
     <w:p>
@@ -1529,25 +1263,7 @@
           <w:b/>
           <w:lang w:bidi="he-IL"/>
         </w:rPr>
-        <w:t xml:space="preserve"> | </w:t>
-      </w:r>
-      <w:proofErr w:type="spellStart"/>
-      <w:r>
-        <w:rPr>
-          <w:rFonts w:cs="Aharoni"/>
-          <w:b/>
-          <w:lang w:bidi="he-IL"/>
-        </w:rPr>
-        <w:t>Suso</w:t>
-      </w:r>
-      <w:proofErr w:type="spellEnd"/>
-      <w:r>
-        <w:rPr>
-          <w:rFonts w:cs="Aharoni"/>
-          <w:b/>
-          <w:lang w:bidi="he-IL"/>
-        </w:rPr>
-        <w:t xml:space="preserve"> Technology Service</w:t>
+        <w:t xml:space="preserve"> | Suso Technology Service</w:t>
       </w:r>
       <w:r>
         <w:rPr>
@@ -1652,39 +1368,7 @@
           <w:rFonts w:cs="Aharoni"/>
           <w:lang w:bidi="he-IL"/>
         </w:rPr>
-        <w:t xml:space="preserve">Maintained, integrated, and troubleshooting exist web applications and </w:t>
-      </w:r>
-      <w:proofErr w:type="spellStart"/>
-      <w:r>
-        <w:rPr>
-          <w:rFonts w:cs="Aharoni"/>
-          <w:lang w:bidi="he-IL"/>
-        </w:rPr>
-        <w:t>Mysql</w:t>
-      </w:r>
-      <w:proofErr w:type="spellEnd"/>
-      <w:r>
-        <w:rPr>
-          <w:rFonts w:cs="Aharoni"/>
-          <w:lang w:bidi="he-IL"/>
-        </w:rPr>
-        <w:t>/</w:t>
-      </w:r>
-      <w:proofErr w:type="spellStart"/>
-      <w:r>
-        <w:rPr>
-          <w:rFonts w:cs="Aharoni"/>
-          <w:lang w:bidi="he-IL"/>
-        </w:rPr>
-        <w:t>Postgresql</w:t>
-      </w:r>
-      <w:proofErr w:type="spellEnd"/>
-      <w:r>
-        <w:rPr>
-          <w:rFonts w:cs="Aharoni"/>
-          <w:lang w:bidi="he-IL"/>
-        </w:rPr>
-        <w:t xml:space="preserve"> databases</w:t>
+        <w:t>Maintained, integrated, and troubleshooting exist web applications and Mysql/Postgresql databases</w:t>
       </w:r>
     </w:p>
     <w:p>

</xml_diff>